<commit_message>
Finished Oblig1, and handed it in (a bit late)
</commit_message>
<xml_diff>
--- a/2_semester/INF1411/Oblig1/Oblig1.docx
+++ b/2_semester/INF1411/Oblig1/Oblig1.docx
@@ -293,8 +293,10 @@
                                       <w:sz w:val="44"/>
                                       <w:szCs w:val="44"/>
                                     </w:rPr>
-                                    <w:t>Gruppenummer: Torsdager</w:t>
+                                    <w:t>Gruppenummer: Torsdag (04/02)</w:t>
                                   </w:r>
+                                  <w:bookmarkStart w:id="0" w:name="_GoBack"/>
+                                  <w:bookmarkEnd w:id="0"/>
                                 </w:p>
                               </w:tc>
                             </w:tr>
@@ -538,8 +540,10 @@
                                 <w:sz w:val="44"/>
                                 <w:szCs w:val="44"/>
                               </w:rPr>
-                              <w:t>Gruppenummer: Torsdager</w:t>
+                              <w:t>Gruppenummer: Torsdag (04/02)</w:t>
                             </w:r>
+                            <w:bookmarkStart w:id="1" w:name="_GoBack"/>
+                            <w:bookmarkEnd w:id="1"/>
                           </w:p>
                         </w:tc>
                       </w:tr>
@@ -583,41 +587,14 @@
       <w:r>
         <w:t xml:space="preserve">hold til dette. Reglementet finner du på </w:t>
       </w:r>
-      <w:bookmarkStart w:id="0" w:name="_GoBack"/>
-      <w:r>
-        <w:fldChar w:fldCharType="begin"/>
-      </w:r>
-      <w:r>
-        <w:instrText>HYPERLINK "http://www.ifi.uio.no/studier/skjemaer/oblig-retningslinjer.pdf"</w:instrText>
-      </w:r>
-      <w:r>
-        <w:fldChar w:fldCharType="separate"/>
-      </w:r>
-      <w:r>
-        <w:rPr>
-          <w:rStyle w:val="Hyperlink"/>
-        </w:rPr>
-        <w:t>http://www.ifi.uio.no/studier/skjemaer/oblig-r</w:t>
-      </w:r>
-      <w:r>
-        <w:rPr>
-          <w:rStyle w:val="Hyperlink"/>
-        </w:rPr>
-        <w:t>e</w:t>
-      </w:r>
-      <w:r>
-        <w:rPr>
-          <w:rStyle w:val="Hyperlink"/>
-        </w:rPr>
-        <w:t>tningslinjer.pdf</w:t>
-      </w:r>
-      <w:r>
-        <w:rPr>
-          <w:rStyle w:val="Hyperlink"/>
-        </w:rPr>
-        <w:fldChar w:fldCharType="end"/>
-      </w:r>
-      <w:bookmarkEnd w:id="0"/>
+      <w:hyperlink r:id="rId7" w:history="1">
+        <w:r>
+          <w:rPr>
+            <w:rStyle w:val="Hyperlink"/>
+          </w:rPr>
+          <w:t>http://www.ifi.uio.no/studier/skjemaer/oblig-retningslinjer.pdf</w:t>
+        </w:r>
+      </w:hyperlink>
     </w:p>
     <w:p>
       <w:pPr>
@@ -631,7 +608,7 @@
       <w:r>
         <w:t>Besvarelsen leveres elektronisk i Devilry (</w:t>
       </w:r>
-      <w:hyperlink r:id="rId7" w:history="1">
+      <w:hyperlink r:id="rId8" w:history="1">
         <w:r>
           <w:rPr>
             <w:rStyle w:val="Hyperlink"/>
@@ -2026,7 +2003,7 @@
             <wp:cNvGraphicFramePr/>
             <a:graphic xmlns:a="http://schemas.openxmlformats.org/drawingml/2006/main">
               <a:graphicData uri="http://schemas.openxmlformats.org/drawingml/2006/chart">
-                <c:chart xmlns:c="http://schemas.openxmlformats.org/drawingml/2006/chart" xmlns:r="http://schemas.openxmlformats.org/officeDocument/2006/relationships" r:id="rId8"/>
+                <c:chart xmlns:c="http://schemas.openxmlformats.org/drawingml/2006/chart" xmlns:r="http://schemas.openxmlformats.org/officeDocument/2006/relationships" r:id="rId9"/>
               </a:graphicData>
             </a:graphic>
             <wp14:sizeRelH relativeFrom="page">
@@ -2336,7 +2313,7 @@
             <wp:cNvGraphicFramePr/>
             <a:graphic xmlns:a="http://schemas.openxmlformats.org/drawingml/2006/main">
               <a:graphicData uri="http://schemas.openxmlformats.org/drawingml/2006/chart">
-                <c:chart xmlns:c="http://schemas.openxmlformats.org/drawingml/2006/chart" xmlns:r="http://schemas.openxmlformats.org/officeDocument/2006/relationships" r:id="rId9"/>
+                <c:chart xmlns:c="http://schemas.openxmlformats.org/drawingml/2006/chart" xmlns:r="http://schemas.openxmlformats.org/officeDocument/2006/relationships" r:id="rId10"/>
               </a:graphicData>
             </a:graphic>
             <wp14:sizeRelH relativeFrom="page">
@@ -3509,7 +3486,7 @@
       </w:r>
     </w:p>
     <w:sectPr>
-      <w:footerReference w:type="default" r:id="rId10"/>
+      <w:footerReference w:type="default" r:id="rId11"/>
       <w:pgSz w:w="11906" w:h="16838"/>
       <w:pgMar w:top="1440" w:right="1440" w:bottom="1440" w:left="1440" w:header="708" w:footer="1020" w:gutter="0"/>
       <w:cols w:space="708"/>
@@ -3573,7 +3550,7 @@
       <w:rPr>
         <w:noProof/>
       </w:rPr>
-      <w:t>6</w:t>
+      <w:t>1</w:t>
     </w:r>
     <w:r>
       <w:rPr>
@@ -3584,14 +3561,27 @@
     <w:r>
       <w:t>/</w:t>
     </w:r>
-    <w:fldSimple w:instr=" NUMPAGES   \* MERGEFORMAT ">
-      <w:r>
-        <w:rPr>
-          <w:noProof/>
-        </w:rPr>
-        <w:t>6</w:t>
-      </w:r>
-    </w:fldSimple>
+    <w:r>
+      <w:fldChar w:fldCharType="begin"/>
+    </w:r>
+    <w:r>
+      <w:instrText xml:space="preserve"> NUMPAGES   \* MERGEFORMAT </w:instrText>
+    </w:r>
+    <w:r>
+      <w:fldChar w:fldCharType="separate"/>
+    </w:r>
+    <w:r>
+      <w:rPr>
+        <w:noProof/>
+      </w:rPr>
+      <w:t>6</w:t>
+    </w:r>
+    <w:r>
+      <w:rPr>
+        <w:noProof/>
+      </w:rPr>
+      <w:fldChar w:fldCharType="end"/>
+    </w:r>
     <w:r>
       <w:tab/>
     </w:r>
@@ -4914,11 +4904,11 @@
           <c:showPercent val="0"/>
           <c:showBubbleSize val="0"/>
         </c:dLbls>
-        <c:axId val="289401920"/>
-        <c:axId val="289403008"/>
+        <c:axId val="538846592"/>
+        <c:axId val="538858560"/>
       </c:scatterChart>
       <c:valAx>
-        <c:axId val="289401920"/>
+        <c:axId val="538846592"/>
         <c:scaling>
           <c:orientation val="minMax"/>
         </c:scaling>
@@ -4928,12 +4918,12 @@
         <c:majorTickMark val="out"/>
         <c:minorTickMark val="none"/>
         <c:tickLblPos val="nextTo"/>
-        <c:crossAx val="289403008"/>
+        <c:crossAx val="538858560"/>
         <c:crosses val="autoZero"/>
         <c:crossBetween val="midCat"/>
       </c:valAx>
       <c:valAx>
-        <c:axId val="289403008"/>
+        <c:axId val="538858560"/>
         <c:scaling>
           <c:orientation val="minMax"/>
         </c:scaling>
@@ -4944,7 +4934,7 @@
         <c:majorTickMark val="out"/>
         <c:minorTickMark val="none"/>
         <c:tickLblPos val="nextTo"/>
-        <c:crossAx val="289401920"/>
+        <c:crossAx val="538846592"/>
         <c:crosses val="autoZero"/>
         <c:crossBetween val="midCat"/>
       </c:valAx>
@@ -5028,11 +5018,11 @@
           <c:showPercent val="0"/>
           <c:showBubbleSize val="0"/>
         </c:dLbls>
-        <c:axId val="288542512"/>
-        <c:axId val="288544688"/>
+        <c:axId val="538847680"/>
+        <c:axId val="538859648"/>
       </c:scatterChart>
       <c:valAx>
-        <c:axId val="288542512"/>
+        <c:axId val="538847680"/>
         <c:scaling>
           <c:orientation val="minMax"/>
         </c:scaling>
@@ -5042,12 +5032,12 @@
         <c:majorTickMark val="out"/>
         <c:minorTickMark val="none"/>
         <c:tickLblPos val="nextTo"/>
-        <c:crossAx val="288544688"/>
+        <c:crossAx val="538859648"/>
         <c:crosses val="autoZero"/>
         <c:crossBetween val="midCat"/>
       </c:valAx>
       <c:valAx>
-        <c:axId val="288544688"/>
+        <c:axId val="538859648"/>
         <c:scaling>
           <c:orientation val="minMax"/>
         </c:scaling>
@@ -5058,7 +5048,7 @@
         <c:majorTickMark val="out"/>
         <c:minorTickMark val="none"/>
         <c:tickLblPos val="nextTo"/>
-        <c:crossAx val="288542512"/>
+        <c:crossAx val="538847680"/>
         <c:crosses val="autoZero"/>
         <c:crossBetween val="midCat"/>
       </c:valAx>

</xml_diff>